<commit_message>
Commiting changes for the docs
</commit_message>
<xml_diff>
--- a/chapter_00_hello_world/docs/doc_00.docx
+++ b/chapter_00_hello_world/docs/doc_00.docx
@@ -1,19 +1,6 @@
 
 <file path=word/document.xml><?xml version="1.0" encoding="UTF-8" standalone="yes"?>
-<w:document xmlns:o="urn:schemas-microsoft-com:office:office" xmlns:r="http://schemas.openxmlformats.org/officeDocument/2006/relationships" xmlns:v="urn:schemas-microsoft-com:vml" xmlns:w="http://schemas.openxmlformats.org/wordprocessingml/2006/main" xmlns:w10="urn:schemas-microsoft-com:office:word" xmlns:wp="http://schemas.openxmlformats.org/drawingml/2006/wordprocessingDrawing"><w:body><w:p><w:pPr><w:pStyle w:val="style0"/></w:pPr><w:r><w:rPr><w:b/><w:bCs/><w:sz w:val="28"/><w:szCs w:val="28"/><w:u w:val="single"/></w:rPr><w:t>Chapter 00</w:t></w:r></w:p><w:p><w:pPr><w:pStyle w:val="style0"/></w:pPr><w:r><w:rPr></w:rPr></w:r></w:p><w:p><w:pPr><w:pStyle w:val="style0"/></w:pPr><w:r><w:rPr><w:b w:val="false"/><w:bCs w:val="false"/><w:sz w:val="22"/><w:szCs w:val="22"/><w:u w:val="none"/></w:rPr><w:t xml:space="preserve">We start here with the most basic flask project prossible. It does not yet interact with any kind of DB. It does not also render any HTML file so far. But, that said, going through this you will be introduced to a lot of important concepts of Flask web framework. (to know more about Flask visit - </w:t></w:r><w:hyperlink r:id="rId2"><w:r><w:rPr><w:rStyle w:val="style15"/><w:b w:val="false"/><w:bCs w:val="false"/><w:sz w:val="22"/><w:szCs w:val="22"/><w:u w:val="none"/></w:rPr><w:t>http://flask.pocoo.org/</w:t></w:r></w:hyperlink><w:r><w:rPr><w:b w:val="false"/><w:bCs w:val="false"/><w:sz w:val="22"/><w:szCs w:val="22"/><w:u w:val="none"/></w:rPr><w:t>)</w:t></w:r></w:p><w:p><w:pPr><w:pStyle w:val="style0"/></w:pPr><w:r><w:rPr></w:rPr></w:r></w:p><w:p><w:pPr><w:pStyle w:val="style0"/></w:pPr><w:r><w:rPr><w:b w:val="false"/><w:bCs w:val="false"/><w:sz w:val="22"/><w:szCs w:val="22"/><w:u w:val="single"/></w:rPr><w:t>The pre-requisites</w:t></w:r><w:r><w:rPr><w:b w:val="false"/><w:bCs w:val="false"/><w:sz w:val="22"/><w:szCs w:val="22"/><w:u w:val="none"/></w:rPr><w:t xml:space="preserve">: </w:t></w:r></w:p><w:p><w:pPr><w:pStyle w:val="style0"/><w:numPr><w:ilvl w:val="0"/><w:numId w:val="1"/></w:numPr></w:pPr><w:r><w:rPr><w:b w:val="false"/><w:bCs w:val="false"/><w:sz w:val="22"/><w:szCs w:val="22"/><w:u w:val="none"/></w:rPr><w:t>Python 2.x (this particular tutorial code is developed using 2.7.3)</w:t></w:r></w:p><w:p><w:pPr><w:pStyle w:val="style0"/><w:numPr><w:ilvl w:val="0"/><w:numId w:val="1"/></w:numPr></w:pPr><w:r><w:rPr><w:b w:val="false"/><w:bCs w:val="false"/><w:sz w:val="22"/><w:szCs w:val="22"/><w:u w:val="none"/></w:rPr><w:t>pip and virtualenv installed. (</w:t></w:r><w:hyperlink r:id="rId3"><w:r><w:rPr><w:rStyle w:val="style15"/><w:rStyle w:val="style15"/><w:b w:val="false"/><w:bCs w:val="false"/><w:sz w:val="22"/><w:szCs w:val="22"/><w:u w:val="none"/></w:rPr><w:t>http://www.pip-installer.org/en/latest/installing.html</w:t></w:r></w:hyperlink><w:r><w:rPr><w:b w:val="false"/><w:bCs w:val="false"/><w:sz w:val="22"/><w:szCs w:val="22"/><w:u w:val="none"/></w:rPr><w:t xml:space="preserve">, </w:t></w:r><w:hyperlink r:id="rId4"><w:r><w:rPr><w:rStyle w:val="style15"/><w:rStyle w:val="style15"/><w:b w:val="false"/><w:bCs w:val="false"/><w:sz w:val="22"/><w:szCs w:val="22"/><w:u w:val="none"/></w:rPr><w:t>http://docs.python-guide.org/en/latest/dev/virtualenvs/</w:t></w:r></w:hyperlink><w:r><w:rPr><w:b w:val="false"/><w:bCs w:val="false"/><w:sz w:val="22"/><w:szCs w:val="22"/><w:u w:val="none"/></w:rPr><w:t>)</w:t></w:r></w:p><w:p><w:pPr><w:pStyle w:val="style0"/><w:numPr><w:ilvl w:val="0"/><w:numId w:val="1"/></w:numPr></w:pPr><w:r><w:rPr><w:b w:val="false"/><w:bCs w:val="false"/><w:sz w:val="22"/><w:szCs w:val="22"/><w:u w:val="none"/></w:rPr><w:t>Having access to a note-pad or similar text editor to edit/create files.(recommended Sublime Text2)</w:t></w:r></w:p><w:p><w:pPr><w:pStyle w:val="style0"/><w:numPr><w:ilvl w:val="0"/><w:numId w:val="1"/></w:numPr></w:pPr><w:r><w:rPr><w:b w:val="false"/><w:bCs w:val="false"/><w:sz w:val="22"/><w:szCs w:val="22"/><w:u w:val="none"/></w:rPr><w:t>Git versioning system. (</w:t></w:r><w:hyperlink r:id="rId5"><w:r><w:rPr><w:rStyle w:val="style15"/><w:rStyle w:val="style15"/><w:b w:val="false"/><w:bCs w:val="false"/><w:sz w:val="22"/><w:szCs w:val="22"/><w:u w:val="none"/></w:rPr><w:t>http://git-scm.com/book/en/Getting-Started-Installing-Git</w:t></w:r></w:hyperlink><w:r><w:rPr><w:b w:val="false"/><w:bCs w:val="false"/><w:sz w:val="22"/><w:szCs w:val="22"/><w:u w:val="none"/></w:rPr><w:t>)</w:t></w:r></w:p><w:p><w:pPr><w:pStyle w:val="style0"/></w:pPr><w:r><w:rPr></w:rPr></w:r></w:p><w:p><w:pPr><w:pStyle w:val="style0"/></w:pPr><w:r><w:rPr><w:b w:val="false"/><w:bCs w:val="false"/><w:sz w:val="22"/><w:szCs w:val="22"/><w:u w:val="single"/></w:rPr><w:t>Setup the environment</w:t></w:r><w:r><w:rPr><w:b w:val="false"/><w:bCs w:val="false"/><w:sz w:val="22"/><w:szCs w:val="22"/><w:u w:val="none"/></w:rPr><w:t>:</w:t></w:r></w:p><w:p><w:pPr><w:pStyle w:val="style0"/></w:pPr><w:r><w:rPr><w:b w:val="false"/><w:bCs w:val="false"/><w:sz w:val="22"/><w:szCs w:val="22"/><w:u w:val="none"/></w:rPr><w:t xml:space="preserve">We will start by setting up a virtual environment for our development process. We will do that so that we do not mess with the system wide python install. </w:t></w:r></w:p><w:p><w:pPr><w:pStyle w:val="style0"/></w:pPr><w:r><w:rPr><w:b w:val="false"/><w:bCs w:val="false"/><w:sz w:val="22"/><w:szCs w:val="22"/><w:u w:val="none"/><w:shd w:fill="CFE7F5" w:val="clear"/></w:rPr><w:t>$ mkdir tutorials</w:t></w:r></w:p><w:p><w:pPr><w:pStyle w:val="style0"/><w:shd w:fill="CFE7F5" w:val="clear"/></w:pPr><w:r><w:rPr><w:b w:val="false"/><w:bCs w:val="false"/><w:sz w:val="22"/><w:szCs w:val="22"/><w:u w:val="none"/></w:rPr><w:t>$ cd tutorials</w:t></w:r></w:p><w:p><w:pPr><w:pStyle w:val="style0"/><w:shd w:fill="CFE7F5" w:val="clear"/></w:pPr><w:r><w:rPr><w:b w:val="false"/><w:bCs w:val="false"/><w:sz w:val="22"/><w:szCs w:val="22"/><w:u w:val="none"/></w:rPr><w:t xml:space="preserve">$ virtualenv venv </w:t></w:r></w:p><w:p><w:pPr><w:pStyle w:val="style0"/></w:pPr><w:r><w:rPr><w:b w:val="false"/><w:bCs w:val="false"/><w:sz w:val="22"/><w:szCs w:val="22"/><w:u w:val="none"/></w:rPr><w:t>At this stage the virtualenv will print its statuts until it is finished. Let it finish.</w:t></w:r></w:p><w:p><w:pPr><w:pStyle w:val="style0"/><w:shd w:fill="CFE7F5" w:val="clear"/></w:pPr><w:r><w:rPr><w:b w:val="false"/><w:bCs w:val="false"/><w:sz w:val="22"/><w:szCs w:val="22"/><w:u w:val="none"/></w:rPr><w:t>$ . ./venv/bin/activate</w:t></w:r></w:p><w:p><w:pPr><w:pStyle w:val="style0"/><w:shd w:fill="CFE7F5" w:val="clear"/></w:pPr><w:r><w:rPr><w:b w:val="false"/><w:bCs w:val="false"/><w:sz w:val="22"/><w:szCs w:val="22"/><w:u w:val="none"/></w:rPr><w:t>(venv)$ pip install Flask gunicorn</w:t></w:r></w:p><w:p><w:pPr><w:pStyle w:val="style0"/></w:pPr><w:r><w:rPr><w:b w:val="false"/><w:bCs w:val="false"/><w:sz w:val="22"/><w:szCs w:val="22"/><w:u w:val="none"/></w:rPr><w:t>This will install Flask and gunicorn (a WSGI http server. Flask comes with a development mode server but that is not game to be used in production. Though our tutorial will not be dealing with gunicorn&apos;s specific thing but this much of information is needed.)</w:t></w:r></w:p><w:p><w:pPr><w:pStyle w:val="style0"/><w:shd w:fill="CFE7F5" w:val="clear"/></w:pPr><w:r><w:rPr><w:b w:val="false"/><w:bCs w:val="false"/><w:sz w:val="22"/><w:szCs w:val="22"/><w:u w:val="none"/></w:rPr><w:t xml:space="preserve">(venv)$ git clone </w:t></w:r><w:hyperlink r:id="rId6"><w:r><w:rPr><w:rStyle w:val="style15"/><w:rStyle w:val="style15"/><w:b w:val="false"/><w:bCs w:val="false"/><w:sz w:val="22"/><w:szCs w:val="22"/><w:u w:val="none"/></w:rPr><w:t>https://github.com/rcshubhadeep/digital-diary.git</w:t></w:r></w:hyperlink></w:p><w:p><w:pPr><w:pStyle w:val="style0"/><w:shd w:fill="CFE7F5" w:val="clear"/></w:pPr><w:r><w:rPr><w:b w:val="false"/><w:bCs w:val="false"/><w:sz w:val="22"/><w:szCs w:val="22"/><w:u w:val="none"/></w:rPr><w:t>(venv)$ ls</w:t></w:r></w:p><w:p><w:pPr><w:pStyle w:val="style0"/></w:pPr><w:r><w:rPr><w:b w:val="false"/><w:bCs w:val="false"/><w:sz w:val="22"/><w:szCs w:val="22"/><w:u w:val="none"/></w:rPr><w:t xml:space="preserve">You should see the directory called digital-diary now. </w:t></w:r></w:p><w:p><w:pPr><w:pStyle w:val="style0"/><w:shd w:fill="CFE7F5" w:val="clear"/></w:pPr><w:r><w:rPr><w:b w:val="false"/><w:bCs w:val="false"/><w:sz w:val="22"/><w:szCs w:val="22"/><w:u w:val="none"/></w:rPr><w:t>(venv)$ cd digital-diary/chapter_00_hello_world</w:t></w:r></w:p><w:p><w:pPr><w:pStyle w:val="style0"/><w:shd w:fill="CFE7F5" w:val="clear"/></w:pPr><w:r><w:rPr><w:b w:val="false"/><w:bCs w:val="false"/><w:sz w:val="22"/><w:szCs w:val="22"/><w:u w:val="none"/></w:rPr><w:t>(venv)</w:t></w:r><w:bookmarkStart w:id="0" w:name="__DdeLink__3_1016221287"/><w:r><w:rPr><w:b w:val="false"/><w:bCs w:val="false"/><w:sz w:val="22"/><w:szCs w:val="22"/><w:u w:val="none"/></w:rPr><w:t>digital-diary/chapter_00_</w:t></w:r><w:bookmarkEnd w:id="0"/><w:r><w:rPr><w:b w:val="false"/><w:bCs w:val="false"/><w:sz w:val="22"/><w:szCs w:val="22"/><w:u w:val="none"/></w:rPr><w:t xml:space="preserve">hello_world$ pip install -r requirements.txt </w:t></w:r></w:p><w:p><w:pPr><w:pStyle w:val="style0"/><w:shd w:fill="FFFFFF" w:val="clear"/></w:pPr><w:r><w:rPr><w:b w:val="false"/><w:bCs w:val="false"/><w:sz w:val="22"/><w:szCs w:val="22"/><w:u w:val="none"/></w:rPr><w:t>These two lines are not absolutely compulsory but better to check that we have all the dependencies installed.</w:t></w:r></w:p><w:p><w:pPr><w:pStyle w:val="style0"/></w:pPr><w:r><w:rPr><w:b w:val="false"/><w:bCs w:val="false"/><w:sz w:val="22"/><w:szCs w:val="22"/><w:u w:val="none"/></w:rPr><w:t>Congratulations!! you just cloned the code for the whole tutorial and mostly you are set up to rock!!</w:t></w:r></w:p><w:p><w:pPr><w:pStyle w:val="style0"/></w:pPr><w:r><w:rPr></w:rPr></w:r></w:p><w:p><w:pPr><w:pStyle w:val="style0"/></w:pPr><w:r><w:rPr><w:b w:val="false"/><w:bCs w:val="false"/><w:sz w:val="22"/><w:szCs w:val="22"/><w:u w:val="single"/></w:rPr><w:t>Start Exploring the project</w:t></w:r><w:r><w:rPr><w:b w:val="false"/><w:bCs w:val="false"/><w:sz w:val="22"/><w:szCs w:val="22"/><w:u w:val="none"/></w:rPr><w:t>:</w:t></w:r></w:p><w:p><w:pPr><w:pStyle w:val="style0"/></w:pPr><w:r><w:rPr><w:b w:val="false"/><w:bCs w:val="false"/><w:sz w:val="22"/><w:szCs w:val="22"/><w:u w:val="none"/></w:rPr><w:t xml:space="preserve">The directory digital-diary is divided into many small steps (“chapters”, we call them) and each chapter is a contained in itself project of Flask. This document will only explore the chapter_00_hello_world&apos;s content and directory structure. However, since this directory structure and file structure is followed over all the subsequent chapters we will not explain all those that we will explain here in the other documents. </w:t></w:r></w:p><w:p><w:pPr><w:pStyle w:val="style0"/></w:pPr><w:r><w:rPr></w:rPr></w:r></w:p><w:p><w:pPr><w:pStyle w:val="style0"/></w:pPr><w:r><w:rPr><w:b w:val="false"/><w:bCs w:val="false"/><w:sz w:val="22"/><w:szCs w:val="22"/><w:u w:val="single"/></w:rPr><w:t>The Directory Structure</w:t></w:r><w:r><w:rPr><w:b w:val="false"/><w:bCs w:val="false"/><w:sz w:val="22"/><w:szCs w:val="22"/><w:u w:val="none"/></w:rPr><w:t>:</w:t></w:r></w:p><w:p><w:pPr><w:pStyle w:val="style0"/></w:pPr><w:r><w:rPr><w:b w:val="false"/><w:bCs w:val="false"/><w:sz w:val="22"/><w:szCs w:val="22"/><w:u w:val="none"/></w:rPr><w:t xml:space="preserve">Unfortunately when we are writing this document there is no standard way of generating a typical boilerplate code/dir for Flask unlike Django or Pyramid. So, everybody has the right to reorganize the dirs the </w:t></w:r><w:r><w:rPr><w:b w:val="false"/><w:bCs w:val="false"/><w:color w:val="000000"/><w:sz w:val="22"/><w:szCs w:val="22"/><w:u w:val="none"/></w:rPr><w:t>way</w:t></w:r><w:r><w:rPr><w:b w:val="false"/><w:bCs w:val="false"/><w:sz w:val="22"/><w:szCs w:val="22"/><w:u w:val="none"/></w:rPr><w:t xml:space="preserve"> they want. What is followed here is based on the best practices and conventional standard. </w:t></w:r></w:p><w:p><w:pPr><w:pStyle w:val="style0"/><w:numPr><w:ilvl w:val="0"/><w:numId w:val="2"/></w:numPr></w:pPr><w:r><w:rPr><w:b w:val="false"/><w:bCs w:val="false"/><w:sz w:val="22"/><w:szCs w:val="22"/><w:u w:val="single"/></w:rPr><w:t>app.py</w:t></w:r><w:r><w:rPr><w:b w:val="false"/><w:bCs w:val="false"/><w:sz w:val="22"/><w:szCs w:val="22"/><w:u w:val="none"/></w:rPr><w:t xml:space="preserve"> This is the main entry point for the application. Open up this file in the the text editor you are using and read the comments to understand it better</w:t></w:r></w:p><w:p><w:pPr><w:pStyle w:val="style0"/><w:numPr><w:ilvl w:val="0"/><w:numId w:val="2"/></w:numPr></w:pPr><w:r><w:rPr><w:b w:val="false"/><w:bCs w:val="false"/><w:sz w:val="22"/><w:szCs w:val="22"/><w:u w:val="single"/></w:rPr><w:t>Procfile</w:t></w:r><w:r><w:rPr><w:b w:val="false"/><w:bCs w:val="false"/><w:sz w:val="22"/><w:szCs w:val="22"/><w:u w:val="none"/></w:rPr><w:t xml:space="preserve"> In true sense this file has nothing to do with Flask. It is here to make this project ready to be deployed over Heroku. This actually lets the gunicorn take over the application instead of Flask&apos;s default server.</w:t></w:r></w:p><w:p><w:pPr><w:pStyle w:val="style0"/><w:numPr><w:ilvl w:val="0"/><w:numId w:val="2"/></w:numPr></w:pPr><w:r><w:rPr><w:b w:val="false"/><w:bCs w:val="false"/><w:sz w:val="22"/><w:szCs w:val="22"/><w:u w:val="single"/></w:rPr><w:t>requirements.txt</w:t></w:r><w:r><w:rPr><w:b w:val="false"/><w:bCs w:val="false"/><w:sz w:val="22"/><w:szCs w:val="22"/><w:u w:val="none"/></w:rPr><w:t xml:space="preserve"> This is again, not very necessary from a Flask prespective. This lists all the packages we need to run this particular project. Mostly because of Heroku.</w:t></w:r></w:p><w:p><w:pPr><w:pStyle w:val="style0"/></w:pPr><w:r><w:rPr></w:rPr></w:r></w:p><w:p><w:pPr><w:pStyle w:val="style0"/></w:pPr><w:r><w:rPr><w:b w:val="false"/><w:bCs w:val="false"/><w:sz w:val="22"/><w:szCs w:val="22"/><w:u w:val="single"/></w:rPr><w:t>Explaining app.py</w:t></w:r><w:r><w:rPr><w:b w:val="false"/><w:bCs w:val="false"/><w:sz w:val="22"/><w:szCs w:val="22"/><w:u w:val="none"/></w:rPr><w:t>:</w:t></w:r></w:p><w:p><w:pPr><w:pStyle w:val="style0"/></w:pPr><w:r><w:rPr><w:b w:val="false"/><w:bCs w:val="false"/><w:sz w:val="22"/><w:szCs w:val="22"/><w:u w:val="none"/></w:rPr><w:t>Open up the file in a text editor and let us travel from the begning of the file.</w:t></w:r></w:p><w:p><w:pPr><w:pStyle w:val="style0"/></w:pPr><w:r><w:rPr><w:b w:val="false"/><w:bCs w:val="false"/><w:sz w:val="22"/><w:szCs w:val="22"/><w:u w:val="none"/></w:rPr><w:t xml:space="preserve">The first few lines of the file looks like </w:t></w:r></w:p><w:p><w:pPr><w:pStyle w:val="style0"/><w:shd w:fill="94BD5E" w:val="clear"/></w:pPr><w:r><w:rPr><w:sz w:val="22"/><w:szCs w:val="22"/><w:u w:val="none"/></w:rPr><w:t>from flask import Flask</w:t></w:r></w:p><w:p><w:pPr><w:pStyle w:val="style0"/><w:shd w:fill="94BD5E" w:val="clear"/></w:pPr><w:r><w:rPr><w:sz w:val="22"/><w:szCs w:val="22"/><w:u w:val="none"/></w:rPr><w:t>import os</w:t></w:r></w:p><w:p><w:pPr><w:pStyle w:val="style0"/></w:pPr><w:r><w:rPr><w:sz w:val="22"/><w:szCs w:val="22"/><w:u w:val="none"/></w:rPr><w:t xml:space="preserve">This is where we are importing all the necessary modules from Flask and also the os package </w:t></w:r></w:p><w:p><w:pPr><w:pStyle w:val="style0"/><w:shd w:fill="FFFFFF" w:val="clear"/></w:pPr><w:r><w:rPr></w:rPr></w:r></w:p><w:p><w:pPr><w:pStyle w:val="style0"/><w:shd w:fill="7DA647" w:val="clear"/></w:pPr><w:r><w:rPr><w:b w:val="false"/><w:bCs w:val="false"/><w:sz w:val="22"/><w:szCs w:val="22"/><w:u w:val="none"/></w:rPr><w:t>app = Flask(__name__)</w:t></w:r></w:p><w:p><w:pPr><w:pStyle w:val="style0"/><w:shd w:fill="7DA647" w:val="clear"/></w:pPr><w:r><w:rPr><w:b w:val="false"/><w:bCs w:val="false"/><w:sz w:val="22"/><w:szCs w:val="22"/><w:u w:val="none"/></w:rPr><w:t>app.config.update(</w:t></w:r></w:p><w:p><w:pPr><w:pStyle w:val="style0"/><w:shd w:fill="7DA647" w:val="clear"/></w:pPr><w:r><w:rPr><w:b w:val="false"/><w:bCs w:val="false"/><w:sz w:val="22"/><w:szCs w:val="22"/><w:u w:val="none"/></w:rPr><w:t xml:space="preserve">    </w:t></w:r><w:r><w:rPr><w:b w:val="false"/><w:bCs w:val="false"/><w:sz w:val="22"/><w:szCs w:val="22"/><w:u w:val="none"/></w:rPr><w:t>DEBUG = True,</w:t></w:r></w:p><w:p><w:pPr><w:pStyle w:val="style0"/><w:shd w:fill="7DA647" w:val="clear"/></w:pPr><w:r><w:rPr><w:b w:val="false"/><w:bCs w:val="false"/><w:sz w:val="22"/><w:szCs w:val="22"/><w:u w:val="none"/></w:rPr><w:t>)</w:t></w:r></w:p><w:p><w:pPr><w:pStyle w:val="style0"/></w:pPr><w:r><w:rPr><w:b w:val="false"/><w:bCs w:val="false"/><w:sz w:val="22"/><w:szCs w:val="22"/><w:u w:val="none"/></w:rPr><w:t>This is where we are creating a Flask application object by calling Flask(__name__) The first argument is the name of the application’s module or package. This is needed so that Flask knows where to look for templates, static files, and so on. For more information have a look at the Flask documentation.</w:t></w:r><w:r><w:rPr><w:b w:val="false"/><w:bCs w:val="false"/><w:color w:val="000000"/><w:sz w:val="22"/><w:szCs w:val="22"/><w:u w:val="none"/></w:rPr><w:t>(</w:t></w:r><w:r><w:fldChar w:fldCharType="begin"></w:fldChar></w:r><w:r><w:instrText> HYPERLINK &quot;http://flask.pocoo.org/docs/api/&quot; \l &quot;flask.Flas&quot;</w:instrText></w:r><w:r><w:fldChar w:fldCharType="separate"/></w:r><w:r><w:rPr><w:rStyle w:val="style15"/><w:rStyle w:val="style15"/><w:b w:val="false"/><w:bCs w:val="false"/><w:color w:val="000000"/><w:sz w:val="22"/><w:szCs w:val="22"/><w:u w:val="none"/></w:rPr><w:t>http://flask.pocoo.org/docs/api/#flask.Flas</w:t></w:r><w:r><w:fldChar w:fldCharType="end"/></w:r></w:hyperlink><w:r><w:rPr><w:rStyle w:val="style15"/><w:b w:val="false"/><w:bCs w:val="false"/><w:color w:val="000000"/><w:sz w:val="22"/><w:szCs w:val="22"/><w:u w:val="none"/></w:rPr><w:t xml:space="preserve"> ) </w:t></w:r></w:p><w:p><w:pPr><w:pStyle w:val="style0"/></w:pPr><w:r><w:rPr></w:rPr></w:r></w:p><w:p><w:pPr><w:pStyle w:val="style0"/></w:pPr><w:r><w:rPr><w:rStyle w:val="style15"/><w:b w:val="false"/><w:bCs w:val="false"/><w:color w:val="000000"/><w:sz w:val="22"/><w:szCs w:val="22"/><w:u w:val="none"/></w:rPr><w:t xml:space="preserve">If you look into the file now, you will first notice that we have put a line of code before each route function (e.g. before def index()), looking something like - @app.route(&quot;/&quot;). This line of code is a Python decorator (for more understanding and grip over this you can look into here - </w:t></w:r><w:hyperlink r:id="rId7"><w:r><w:rPr><w:rStyle w:val="style15"/><w:rStyle w:val="style15"/><w:b w:val="false"/><w:bCs w:val="false"/><w:color w:val="000000"/><w:sz w:val="22"/><w:szCs w:val="22"/><w:u w:val="none"/></w:rPr><w:t>http://simeonfranklin.com/blog/2012/jul/1/python-decorators-in-12-steps/</w:t></w:r></w:hyperlink><w:r><w:rPr><w:rStyle w:val="style15"/><w:b w:val="false"/><w:bCs w:val="false"/><w:color w:val="000000"/><w:sz w:val="22"/><w:szCs w:val="22"/><w:u w:val="none"/></w:rPr><w:t>)  and this particular decorator is supplied to us by Flask. It is used to let flask know which part of the code to execute when somebody points the browser to a specific URL. (what happens when somebody tries to visit a URL that does not exist will be covered in the next chapter.). All of our route methods has to be decorated with this.</w:t></w:r></w:p><w:p><w:pPr><w:pStyle w:val="style0"/></w:pPr><w:r><w:rPr></w:rPr></w:r></w:p><w:p><w:pPr><w:pStyle w:val="style0"/></w:pPr><w:r><w:rPr></w:rPr></w:r></w:p><w:sectPr><w:headerReference r:id="rId8" w:type="default"/><w:type w:val="nextPage"/><w:pgSz w:h="16838" w:w="11906"/><w:pgMar w:bottom="1134" w:footer="0" w:gutter="0" w:header="1134" w:left="1134" w:right="1134" w:top="1693"/><w:pgNumType w:fmt="decimal"/><w:formProt w:val="false"/><w:textDirection w:val="lrTb"/></w:sectPr></w:body></w:document>
-</file>
-
-<file path=word/header1.xml><?xml version="1.0" encoding="utf-8"?>
-<w:hdr xmlns:o="urn:schemas-microsoft-com:office:office" xmlns:r="http://schemas.openxmlformats.org/officeDocument/2006/relationships" xmlns:v="urn:schemas-microsoft-com:vml" xmlns:w="http://schemas.openxmlformats.org/wordprocessingml/2006/main" xmlns:w10="urn:schemas-microsoft-com:office:word" xmlns:wp="http://schemas.openxmlformats.org/drawingml/2006/wordprocessingDrawing">
-  <w:p>
-    <w:pPr>
-      <w:pStyle w:val="style24"/>
-    </w:pPr>
-    <w:r>
-      <w:rPr/>
-    </w:r>
-  </w:p>
-</w:hdr>
+<w:document xmlns:o="urn:schemas-microsoft-com:office:office" xmlns:r="http://schemas.openxmlformats.org/officeDocument/2006/relationships" xmlns:v="urn:schemas-microsoft-com:vml" xmlns:w="http://schemas.openxmlformats.org/wordprocessingml/2006/main" xmlns:w10="urn:schemas-microsoft-com:office:word" xmlns:wp="http://schemas.openxmlformats.org/drawingml/2006/wordprocessingDrawing"><w:body><w:p><w:pPr><w:pStyle w:val="style0"/></w:pPr><w:r><w:rPr><w:b/><w:bCs/><w:sz w:val="28"/><w:szCs w:val="28"/><w:u w:val="single"/></w:rPr><w:t>Chapter 00</w:t></w:r></w:p><w:p><w:pPr><w:pStyle w:val="style0"/></w:pPr><w:r><w:rPr></w:rPr></w:r></w:p><w:p><w:pPr><w:pStyle w:val="style0"/></w:pPr><w:r><w:rPr><w:b w:val="false"/><w:bCs w:val="false"/><w:sz w:val="22"/><w:szCs w:val="22"/><w:u w:val="none"/></w:rPr><w:t xml:space="preserve">We start here with the most basic flask project prossible. It does not yet interact with any kind of DB. It does not also render any HTML file so far. But, that said, going through this you will be introduced to a lot of important concepts of Flask web framework. (to know more about Flask visit - </w:t></w:r><w:hyperlink r:id="rId2"><w:r><w:rPr><w:rStyle w:val="style15"/><w:rStyle w:val="style15"/><w:b w:val="false"/><w:bCs w:val="false"/><w:sz w:val="22"/><w:szCs w:val="22"/><w:u w:val="none"/></w:rPr><w:t>http://flask.pocoo.org/</w:t></w:r></w:hyperlink><w:r><w:rPr><w:b w:val="false"/><w:bCs w:val="false"/><w:sz w:val="22"/><w:szCs w:val="22"/><w:u w:val="none"/></w:rPr><w:t>)</w:t></w:r></w:p><w:p><w:pPr><w:pStyle w:val="style0"/></w:pPr><w:r><w:rPr></w:rPr></w:r></w:p><w:p><w:pPr><w:pStyle w:val="style0"/></w:pPr><w:r><w:rPr><w:b w:val="false"/><w:bCs w:val="false"/><w:sz w:val="22"/><w:szCs w:val="22"/><w:u w:val="single"/></w:rPr><w:t>The pre-requisites</w:t></w:r><w:r><w:rPr><w:b w:val="false"/><w:bCs w:val="false"/><w:sz w:val="22"/><w:szCs w:val="22"/><w:u w:val="none"/></w:rPr><w:t xml:space="preserve">: </w:t></w:r></w:p><w:p><w:pPr><w:pStyle w:val="style0"/><w:numPr><w:ilvl w:val="0"/><w:numId w:val="1"/></w:numPr></w:pPr><w:r><w:rPr><w:b w:val="false"/><w:bCs w:val="false"/><w:sz w:val="22"/><w:szCs w:val="22"/><w:u w:val="none"/></w:rPr><w:t>Python 2.x (this particular tutorial code is developed using 2.7.3)</w:t></w:r></w:p><w:p><w:pPr><w:pStyle w:val="style0"/><w:numPr><w:ilvl w:val="0"/><w:numId w:val="1"/></w:numPr></w:pPr><w:r><w:rPr><w:b w:val="false"/><w:bCs w:val="false"/><w:sz w:val="22"/><w:szCs w:val="22"/><w:u w:val="none"/></w:rPr><w:t>pip and virtualenv installed. (</w:t></w:r><w:hyperlink r:id="rId3"><w:r><w:rPr><w:rStyle w:val="style15"/><w:rStyle w:val="style15"/><w:b w:val="false"/><w:bCs w:val="false"/><w:sz w:val="22"/><w:szCs w:val="22"/><w:u w:val="none"/></w:rPr><w:t>http://www.pip-installer.org/en/latest/installing.html</w:t></w:r></w:hyperlink><w:r><w:rPr><w:b w:val="false"/><w:bCs w:val="false"/><w:sz w:val="22"/><w:szCs w:val="22"/><w:u w:val="none"/></w:rPr><w:t xml:space="preserve">, </w:t></w:r><w:hyperlink r:id="rId4"><w:r><w:rPr><w:rStyle w:val="style15"/><w:rStyle w:val="style15"/><w:b w:val="false"/><w:bCs w:val="false"/><w:sz w:val="22"/><w:szCs w:val="22"/><w:u w:val="none"/></w:rPr><w:t>http://docs.python-guide.org/en/latest/dev/virtualenvs/</w:t></w:r></w:hyperlink><w:r><w:rPr><w:b w:val="false"/><w:bCs w:val="false"/><w:sz w:val="22"/><w:szCs w:val="22"/><w:u w:val="none"/></w:rPr><w:t>)</w:t></w:r></w:p><w:p><w:pPr><w:pStyle w:val="style0"/><w:numPr><w:ilvl w:val="0"/><w:numId w:val="1"/></w:numPr></w:pPr><w:r><w:rPr><w:b w:val="false"/><w:bCs w:val="false"/><w:sz w:val="22"/><w:szCs w:val="22"/><w:u w:val="none"/></w:rPr><w:t>Having access to a note-pad or similar text editor to edit/create files.(recommended Sublime Text2)</w:t></w:r></w:p><w:p><w:pPr><w:pStyle w:val="style0"/><w:numPr><w:ilvl w:val="0"/><w:numId w:val="1"/></w:numPr></w:pPr><w:r><w:rPr><w:b w:val="false"/><w:bCs w:val="false"/><w:sz w:val="22"/><w:szCs w:val="22"/><w:u w:val="none"/></w:rPr><w:t>Git versioning system. (</w:t></w:r><w:hyperlink r:id="rId5"><w:r><w:rPr><w:rStyle w:val="style15"/><w:rStyle w:val="style15"/><w:b w:val="false"/><w:bCs w:val="false"/><w:sz w:val="22"/><w:szCs w:val="22"/><w:u w:val="none"/></w:rPr><w:t>http://git-scm.com/book/en/Getting-Started-Installing-Git</w:t></w:r></w:hyperlink><w:r><w:rPr><w:b w:val="false"/><w:bCs w:val="false"/><w:sz w:val="22"/><w:szCs w:val="22"/><w:u w:val="none"/></w:rPr><w:t>)</w:t></w:r></w:p><w:p><w:pPr><w:pStyle w:val="style0"/></w:pPr><w:r><w:rPr></w:rPr></w:r></w:p><w:p><w:pPr><w:pStyle w:val="style0"/></w:pPr><w:r><w:rPr><w:b w:val="false"/><w:bCs w:val="false"/><w:sz w:val="22"/><w:szCs w:val="22"/><w:u w:val="single"/></w:rPr><w:t>Setup the environment</w:t></w:r><w:r><w:rPr><w:b w:val="false"/><w:bCs w:val="false"/><w:sz w:val="22"/><w:szCs w:val="22"/><w:u w:val="none"/></w:rPr><w:t>:</w:t></w:r></w:p><w:p><w:pPr><w:pStyle w:val="style0"/></w:pPr><w:r><w:rPr><w:b w:val="false"/><w:bCs w:val="false"/><w:sz w:val="22"/><w:szCs w:val="22"/><w:u w:val="none"/></w:rPr><w:t xml:space="preserve">We will start by setting up a virtual environment for our development process. We will do that so that we do not mess with the system wide python install. </w:t></w:r></w:p><w:p><w:pPr><w:pStyle w:val="style0"/></w:pPr><w:r><w:rPr><w:b w:val="false"/><w:bCs w:val="false"/><w:sz w:val="22"/><w:szCs w:val="22"/><w:u w:val="none"/><w:shd w:fill="CFE7F5" w:val="clear"/></w:rPr><w:t>$ mkdir tutorials</w:t></w:r></w:p><w:p><w:pPr><w:pStyle w:val="style0"/><w:shd w:fill="CFE7F5" w:val="clear"/></w:pPr><w:r><w:rPr><w:b w:val="false"/><w:bCs w:val="false"/><w:sz w:val="22"/><w:szCs w:val="22"/><w:u w:val="none"/></w:rPr><w:t>$ cd tutorials</w:t></w:r></w:p><w:p><w:pPr><w:pStyle w:val="style0"/><w:shd w:fill="CFE7F5" w:val="clear"/></w:pPr><w:r><w:rPr><w:b w:val="false"/><w:bCs w:val="false"/><w:sz w:val="22"/><w:szCs w:val="22"/><w:u w:val="none"/></w:rPr><w:t xml:space="preserve">$ virtualenv venv </w:t></w:r></w:p><w:p><w:pPr><w:pStyle w:val="style0"/></w:pPr><w:r><w:rPr><w:b w:val="false"/><w:bCs w:val="false"/><w:sz w:val="22"/><w:szCs w:val="22"/><w:u w:val="none"/></w:rPr><w:t>At this stage the virtualenv will print its statuts until it is finished. Let it finish.</w:t></w:r></w:p><w:p><w:pPr><w:pStyle w:val="style0"/><w:shd w:fill="CFE7F5" w:val="clear"/></w:pPr><w:r><w:rPr><w:b w:val="false"/><w:bCs w:val="false"/><w:sz w:val="22"/><w:szCs w:val="22"/><w:u w:val="none"/></w:rPr><w:t>$ . ./venv/bin/activate</w:t></w:r></w:p><w:p><w:pPr><w:pStyle w:val="style0"/><w:shd w:fill="CFE7F5" w:val="clear"/></w:pPr><w:r><w:rPr><w:b w:val="false"/><w:bCs w:val="false"/><w:sz w:val="22"/><w:szCs w:val="22"/><w:u w:val="none"/></w:rPr><w:t>(venv)$ pip install Flask gunicorn</w:t></w:r></w:p><w:p><w:pPr><w:pStyle w:val="style0"/></w:pPr><w:r><w:rPr><w:b w:val="false"/><w:bCs w:val="false"/><w:sz w:val="22"/><w:szCs w:val="22"/><w:u w:val="none"/></w:rPr><w:t>This will install Flask and gunicorn (a WSGI http server. Flask comes with a development mode server but that is not game to be used in production. Though our tutorial will not be dealing with gunicorn&apos;s specific thing but this much of information is needed.)</w:t></w:r></w:p><w:p><w:pPr><w:pStyle w:val="style0"/><w:shd w:fill="CFE7F5" w:val="clear"/></w:pPr><w:r><w:rPr><w:b w:val="false"/><w:bCs w:val="false"/><w:sz w:val="22"/><w:szCs w:val="22"/><w:u w:val="none"/></w:rPr><w:t xml:space="preserve">(venv)$ git clone </w:t></w:r><w:hyperlink r:id="rId6"><w:r><w:rPr><w:rStyle w:val="style15"/><w:rStyle w:val="style15"/><w:b w:val="false"/><w:bCs w:val="false"/><w:sz w:val="22"/><w:szCs w:val="22"/><w:u w:val="none"/></w:rPr><w:t>https://github.com/rcshubhadeep/digital-diary.git</w:t></w:r></w:hyperlink></w:p><w:p><w:pPr><w:pStyle w:val="style0"/><w:shd w:fill="CFE7F5" w:val="clear"/></w:pPr><w:r><w:rPr><w:b w:val="false"/><w:bCs w:val="false"/><w:sz w:val="22"/><w:szCs w:val="22"/><w:u w:val="none"/></w:rPr><w:t>(venv)$ ls</w:t></w:r></w:p><w:p><w:pPr><w:pStyle w:val="style0"/></w:pPr><w:r><w:rPr><w:b w:val="false"/><w:bCs w:val="false"/><w:sz w:val="22"/><w:szCs w:val="22"/><w:u w:val="none"/></w:rPr><w:t xml:space="preserve">You should see the directory called digital-diary now. </w:t></w:r></w:p><w:p><w:pPr><w:pStyle w:val="style0"/><w:shd w:fill="CFE7F5" w:val="clear"/></w:pPr><w:r><w:rPr><w:b w:val="false"/><w:bCs w:val="false"/><w:sz w:val="22"/><w:szCs w:val="22"/><w:u w:val="none"/></w:rPr><w:t>(venv)$ cd digital-diary/chapter_00_hello_world</w:t></w:r></w:p><w:p><w:pPr><w:pStyle w:val="style0"/><w:shd w:fill="CFE7F5" w:val="clear"/></w:pPr><w:r><w:rPr><w:b w:val="false"/><w:bCs w:val="false"/><w:sz w:val="22"/><w:szCs w:val="22"/><w:u w:val="none"/></w:rPr><w:t>(venv)</w:t></w:r><w:bookmarkStart w:id="0" w:name="__DdeLink__3_1016221287"/><w:r><w:rPr><w:b w:val="false"/><w:bCs w:val="false"/><w:sz w:val="22"/><w:szCs w:val="22"/><w:u w:val="none"/></w:rPr><w:t>digital-diary/chapter_00_</w:t></w:r><w:bookmarkEnd w:id="0"/><w:r><w:rPr><w:b w:val="false"/><w:bCs w:val="false"/><w:sz w:val="22"/><w:szCs w:val="22"/><w:u w:val="none"/></w:rPr><w:t xml:space="preserve">hello_world$ pip install -r requirements.txt </w:t></w:r></w:p><w:p><w:pPr><w:pStyle w:val="style0"/><w:shd w:fill="FFFFFF" w:val="clear"/></w:pPr><w:r><w:rPr><w:b w:val="false"/><w:bCs w:val="false"/><w:sz w:val="22"/><w:szCs w:val="22"/><w:u w:val="none"/></w:rPr><w:t>These two lines are not absolutely compulsory but better to check that we have all the dependencies installed.</w:t></w:r></w:p><w:p><w:pPr><w:pStyle w:val="style0"/></w:pPr><w:r><w:rPr><w:b w:val="false"/><w:bCs w:val="false"/><w:sz w:val="22"/><w:szCs w:val="22"/><w:u w:val="none"/></w:rPr><w:t>Congratulations!! you just cloned the code for the whole tutorial and mostly you are set up to rock!!</w:t></w:r></w:p><w:p><w:pPr><w:pStyle w:val="style0"/></w:pPr><w:r><w:rPr></w:rPr></w:r></w:p><w:p><w:pPr><w:pStyle w:val="style0"/></w:pPr><w:r><w:rPr><w:b w:val="false"/><w:bCs w:val="false"/><w:sz w:val="22"/><w:szCs w:val="22"/><w:u w:val="single"/></w:rPr><w:t>Start Exploring the project</w:t></w:r><w:r><w:rPr><w:b w:val="false"/><w:bCs w:val="false"/><w:sz w:val="22"/><w:szCs w:val="22"/><w:u w:val="none"/></w:rPr><w:t>:</w:t></w:r></w:p><w:p><w:pPr><w:pStyle w:val="style0"/></w:pPr><w:r><w:rPr><w:b w:val="false"/><w:bCs w:val="false"/><w:sz w:val="22"/><w:szCs w:val="22"/><w:u w:val="none"/></w:rPr><w:t xml:space="preserve">The directory digital-diary is divided into many small steps (“chapters”, we call them) and each chapter is a contained in itself project of Flask. This document will only explore the chapter_00_hello_world&apos;s content and directory structure. However, since this directory structure and file structure is followed over all the subsequent chapters we will not explain all those that we will explain here in the other documents. </w:t></w:r></w:p><w:p><w:pPr><w:pStyle w:val="style0"/></w:pPr><w:r><w:rPr></w:rPr></w:r></w:p><w:p><w:pPr><w:pStyle w:val="style0"/></w:pPr><w:r><w:rPr><w:b w:val="false"/><w:bCs w:val="false"/><w:sz w:val="22"/><w:szCs w:val="22"/><w:u w:val="single"/></w:rPr><w:t>The Directory Structure</w:t></w:r><w:r><w:rPr><w:b w:val="false"/><w:bCs w:val="false"/><w:sz w:val="22"/><w:szCs w:val="22"/><w:u w:val="none"/></w:rPr><w:t>:</w:t></w:r></w:p><w:p><w:pPr><w:pStyle w:val="style0"/></w:pPr><w:r><w:rPr><w:b w:val="false"/><w:bCs w:val="false"/><w:sz w:val="22"/><w:szCs w:val="22"/><w:u w:val="none"/></w:rPr><w:t xml:space="preserve">Unfortunately when we are writing this document there is no standard way of generating a typical boilerplate code/dir for Flask unlike Django or Pyramid. So, everybody has the right to reorganize the dirs the </w:t></w:r><w:r><w:rPr><w:b w:val="false"/><w:bCs w:val="false"/><w:color w:val="000000"/><w:sz w:val="22"/><w:szCs w:val="22"/><w:u w:val="none"/></w:rPr><w:t>way</w:t></w:r><w:r><w:rPr><w:b w:val="false"/><w:bCs w:val="false"/><w:sz w:val="22"/><w:szCs w:val="22"/><w:u w:val="none"/></w:rPr><w:t xml:space="preserve"> they want. What is followed here is based on the best practices and conventional standard. </w:t></w:r></w:p><w:p><w:pPr><w:pStyle w:val="style0"/><w:numPr><w:ilvl w:val="0"/><w:numId w:val="2"/></w:numPr></w:pPr><w:r><w:rPr><w:b w:val="false"/><w:bCs w:val="false"/><w:sz w:val="22"/><w:szCs w:val="22"/><w:u w:val="single"/></w:rPr><w:t>app.py</w:t></w:r><w:r><w:rPr><w:b w:val="false"/><w:bCs w:val="false"/><w:sz w:val="22"/><w:szCs w:val="22"/><w:u w:val="none"/></w:rPr><w:t xml:space="preserve"> This is the main entry point for the application. Open up this file in the the text editor you are using and read the comments to understand it better</w:t></w:r></w:p><w:p><w:pPr><w:pStyle w:val="style0"/><w:numPr><w:ilvl w:val="0"/><w:numId w:val="2"/></w:numPr></w:pPr><w:r><w:rPr><w:b w:val="false"/><w:bCs w:val="false"/><w:sz w:val="22"/><w:szCs w:val="22"/><w:u w:val="single"/></w:rPr><w:t>Procfile</w:t></w:r><w:r><w:rPr><w:b w:val="false"/><w:bCs w:val="false"/><w:sz w:val="22"/><w:szCs w:val="22"/><w:u w:val="none"/></w:rPr><w:t xml:space="preserve"> In true sense this file has nothing to do with Flask. It is here to make this project ready to be deployed over Heroku. This actually lets the gunicorn take over the application instead of Flask&apos;s default server.</w:t></w:r></w:p><w:p><w:pPr><w:pStyle w:val="style0"/><w:numPr><w:ilvl w:val="0"/><w:numId w:val="2"/></w:numPr></w:pPr><w:r><w:rPr><w:b w:val="false"/><w:bCs w:val="false"/><w:sz w:val="22"/><w:szCs w:val="22"/><w:u w:val="single"/></w:rPr><w:t>requirements.txt</w:t></w:r><w:r><w:rPr><w:b w:val="false"/><w:bCs w:val="false"/><w:sz w:val="22"/><w:szCs w:val="22"/><w:u w:val="none"/></w:rPr><w:t xml:space="preserve"> This is again, not very necessary from a Flask prespective. This lists all the packages we need to run this particular project. Mostly because of Heroku.</w:t></w:r></w:p><w:p><w:pPr><w:pStyle w:val="style0"/></w:pPr><w:r><w:rPr></w:rPr></w:r></w:p><w:p><w:pPr><w:pStyle w:val="style0"/></w:pPr><w:r><w:rPr><w:b w:val="false"/><w:bCs w:val="false"/><w:sz w:val="22"/><w:szCs w:val="22"/><w:u w:val="single"/></w:rPr><w:t>Explaining app.py</w:t></w:r><w:r><w:rPr><w:b w:val="false"/><w:bCs w:val="false"/><w:sz w:val="22"/><w:szCs w:val="22"/><w:u w:val="none"/></w:rPr><w:t>:</w:t></w:r></w:p><w:p><w:pPr><w:pStyle w:val="style0"/></w:pPr><w:r><w:rPr><w:b w:val="false"/><w:bCs w:val="false"/><w:sz w:val="22"/><w:szCs w:val="22"/><w:u w:val="none"/></w:rPr><w:t>Open up the file in a text editor and let us travel from the begning of the file.</w:t></w:r></w:p><w:p><w:pPr><w:pStyle w:val="style0"/></w:pPr><w:r><w:rPr><w:b w:val="false"/><w:bCs w:val="false"/><w:sz w:val="22"/><w:szCs w:val="22"/><w:u w:val="none"/></w:rPr><w:t xml:space="preserve">The first few lines of the file looks like </w:t></w:r></w:p><w:p><w:pPr><w:pStyle w:val="style0"/><w:shd w:fill="94BD5E" w:val="clear"/></w:pPr><w:r><w:rPr><w:sz w:val="22"/><w:szCs w:val="22"/><w:u w:val="none"/></w:rPr><w:t>from flask import Flask</w:t></w:r></w:p><w:p><w:pPr><w:pStyle w:val="style0"/><w:shd w:fill="94BD5E" w:val="clear"/></w:pPr><w:r><w:rPr><w:sz w:val="22"/><w:szCs w:val="22"/><w:u w:val="none"/></w:rPr><w:t>import os</w:t></w:r></w:p><w:p><w:pPr><w:pStyle w:val="style0"/></w:pPr><w:r><w:rPr><w:sz w:val="22"/><w:szCs w:val="22"/><w:u w:val="none"/></w:rPr><w:t xml:space="preserve">This is where we are importing all the necessary modules from Flask and also the os package </w:t></w:r></w:p><w:p><w:pPr><w:pStyle w:val="style0"/><w:shd w:fill="FFFFFF" w:val="clear"/></w:pPr><w:r><w:rPr></w:rPr></w:r></w:p><w:p><w:pPr><w:pStyle w:val="style0"/><w:shd w:fill="7DA647" w:val="clear"/></w:pPr><w:r><w:rPr><w:b w:val="false"/><w:bCs w:val="false"/><w:sz w:val="22"/><w:szCs w:val="22"/><w:u w:val="none"/></w:rPr><w:t>app = Flask(__name__)</w:t></w:r></w:p><w:p><w:pPr><w:pStyle w:val="style0"/><w:shd w:fill="7DA647" w:val="clear"/></w:pPr><w:r><w:rPr><w:b w:val="false"/><w:bCs w:val="false"/><w:sz w:val="22"/><w:szCs w:val="22"/><w:u w:val="none"/></w:rPr><w:t>app.config.update(</w:t></w:r></w:p><w:p><w:pPr><w:pStyle w:val="style0"/><w:shd w:fill="7DA647" w:val="clear"/></w:pPr><w:r><w:rPr><w:b w:val="false"/><w:bCs w:val="false"/><w:sz w:val="22"/><w:szCs w:val="22"/><w:u w:val="none"/></w:rPr><w:t xml:space="preserve">    </w:t></w:r><w:r><w:rPr><w:b w:val="false"/><w:bCs w:val="false"/><w:sz w:val="22"/><w:szCs w:val="22"/><w:u w:val="none"/></w:rPr><w:t>DEBUG = True,</w:t></w:r></w:p><w:p><w:pPr><w:pStyle w:val="style0"/><w:shd w:fill="7DA647" w:val="clear"/></w:pPr><w:r><w:rPr><w:b w:val="false"/><w:bCs w:val="false"/><w:sz w:val="22"/><w:szCs w:val="22"/><w:u w:val="none"/></w:rPr><w:t>)</w:t></w:r></w:p><w:p><w:pPr><w:pStyle w:val="style0"/></w:pPr><w:r><w:rPr><w:b w:val="false"/><w:bCs w:val="false"/><w:sz w:val="22"/><w:szCs w:val="22"/><w:u w:val="none"/></w:rPr><w:t>This is where we are creating a Flask application object by calling Flask(__name__) The first argument is the name of the application’s module or package. This is needed so that Flask knows where to look for templates, static files, and so on. For more information have a look at the Flask documentation.</w:t></w:r><w:r><w:rPr><w:b w:val="false"/><w:bCs w:val="false"/><w:color w:val="000000"/><w:sz w:val="22"/><w:szCs w:val="22"/><w:u w:val="none"/></w:rPr><w:t>(</w:t></w:r><w:r><w:fldChar w:fldCharType="begin"></w:fldChar></w:r><w:r><w:instrText> HYPERLINK &quot;http://flask.pocoo.org/docs/api/&quot; \l &quot;flask.Fla&quot;</w:instrText></w:r><w:r><w:fldChar w:fldCharType="separate"/></w:r><w:r><w:rPr><w:rStyle w:val="style15"/><w:rStyle w:val="style15"/><w:b w:val="false"/><w:bCs w:val="false"/><w:color w:val="000000"/><w:sz w:val="22"/><w:szCs w:val="22"/><w:u w:val="none"/></w:rPr><w:t>http://flask.pocoo.org/docs/api/#flask.Fla</w:t></w:r><w:r><w:fldChar w:fldCharType="end"/></w:r></w:hyperlink></w:p><w:p><w:pPr><w:pStyle w:val="style0"/></w:pPr><w:r><w:rPr></w:rPr></w:r></w:p><w:p><w:pPr><w:pStyle w:val="style0"/></w:pPr><w:r><w:rPr><w:rStyle w:val="style15"/><w:b w:val="false"/><w:bCs w:val="false"/><w:i/><w:iCs/><w:color w:val="000000"/><w:sz w:val="22"/><w:szCs w:val="22"/><w:u w:val="none"/></w:rPr><w:t>Few words about route</w:t></w:r><w:r><w:rPr><w:rStyle w:val="style15"/><w:b w:val="false"/><w:bCs w:val="false"/><w:color w:val="000000"/><w:sz w:val="22"/><w:szCs w:val="22"/><w:u w:val="none"/></w:rPr><w:t xml:space="preserve">-- if you see the app.py file you will at once notice that our methods (route definitions) are all decorated with a Python decorator. (To know more about Python decorator please visit - </w:t></w:r><w:hyperlink r:id="rId7"><w:r><w:rPr><w:rStyle w:val="style15"/><w:rStyle w:val="style15"/><w:b w:val="false"/><w:bCs w:val="false"/><w:color w:val="000000"/><w:sz w:val="22"/><w:szCs w:val="22"/><w:u w:val="none"/></w:rPr><w:t>http://simeonfranklin.com/blog/2012/jul/1/python-decorators-in-12-steps/</w:t></w:r></w:hyperlink><w:r><w:rPr><w:rStyle w:val="style15"/><w:b w:val="false"/><w:bCs w:val="false"/><w:color w:val="000000"/><w:sz w:val="22"/><w:szCs w:val="22"/><w:u w:val="none"/></w:rPr><w:t xml:space="preserve"> ) This particular decorator (@app.route) tells Flask which part of code to execute when somebody hits a particular URL. (e.g. when you hit </w:t></w:r><w:hyperlink r:id="rId8"><w:r><w:rPr><w:rStyle w:val="style15"/><w:rStyle w:val="style15"/><w:b w:val="false"/><w:bCs w:val="false"/><w:color w:val="000000"/><w:sz w:val="22"/><w:szCs w:val="22"/><w:u w:val="none"/></w:rPr><w:t>http://localhost:5000</w:t></w:r></w:hyperlink><w:r><w:rPr><w:rStyle w:val="style15"/><w:b w:val="false"/><w:bCs w:val="false"/><w:color w:val="000000"/><w:sz w:val="22"/><w:szCs w:val="22"/><w:u w:val="none"/></w:rPr><w:t xml:space="preserve"> the index() method is called). A web application is basically all about different routes so, try to experiment with this (define few more routes and try to hit them) to understand it better. (Checkout - </w:t></w:r><w:r><w:fldChar w:fldCharType="begin"></w:fldChar></w:r><w:r><w:instrText> HYPERLINK &quot;http://flask.pocoo.org/docs/quickstart/&quot; \l &quot;routing&quot;</w:instrText></w:r><w:r><w:fldChar w:fldCharType="separate"/></w:r><w:r><w:rPr><w:rStyle w:val="style15"/><w:rStyle w:val="style15"/><w:b w:val="false"/><w:bCs w:val="false"/><w:color w:val="000000"/><w:sz w:val="22"/><w:szCs w:val="22"/><w:u w:val="none"/></w:rPr><w:t>http://flask.pocoo.org/docs/quickstart/#routing</w:t></w:r><w:r><w:fldChar w:fldCharType="end"/></w:r></w:hyperlink><w:r><w:rPr><w:rStyle w:val="style15"/><w:b w:val="false"/><w:bCs w:val="false"/><w:color w:val="000000"/><w:sz w:val="22"/><w:szCs w:val="22"/><w:u w:val="none"/></w:rPr><w:t xml:space="preserve"> for more information).</w:t></w:r></w:p><w:p><w:pPr><w:pStyle w:val="style0"/></w:pPr><w:r><w:rPr></w:rPr></w:r></w:p><w:p><w:pPr><w:pStyle w:val="style0"/></w:pPr><w:r><w:rPr><w:rStyle w:val="style15"/><w:b w:val="false"/><w:bCs w:val="false"/><w:color w:val="000000"/><w:sz w:val="22"/><w:szCs w:val="22"/><w:u w:val="single"/></w:rPr><w:t>Conclusion</w:t></w:r><w:r><w:rPr><w:rStyle w:val="style15"/><w:b w:val="false"/><w:bCs w:val="false"/><w:color w:val="000000"/><w:sz w:val="22"/><w:szCs w:val="22"/><w:u w:val="none"/></w:rPr><w:t>:</w:t></w:r></w:p><w:p><w:pPr><w:pStyle w:val="style0"/></w:pPr><w:r><w:rPr><w:rStyle w:val="style15"/><w:b w:val="false"/><w:bCs w:val="false"/><w:color w:val="000000"/><w:sz w:val="22"/><w:szCs w:val="22"/><w:u w:val="none"/></w:rPr><w:t xml:space="preserve">After you have studied the code properly and can run the server (python app.py) you should try to point your browser to </w:t></w:r><w:hyperlink r:id="rId9"><w:r><w:rPr><w:rStyle w:val="style15"/><w:rStyle w:val="style15"/><w:b w:val="false"/><w:bCs w:val="false"/><w:color w:val="000000"/><w:sz w:val="22"/><w:szCs w:val="22"/><w:u w:val="none"/></w:rPr><w:t>http://localhost:5000</w:t></w:r></w:hyperlink><w:r><w:rPr><w:rStyle w:val="style15"/><w:b w:val="false"/><w:bCs w:val="false"/><w:color w:val="000000"/><w:sz w:val="22"/><w:szCs w:val="22"/><w:u w:val="none"/></w:rPr><w:t xml:space="preserve"> and also </w:t></w:r><w:hyperlink r:id="rId10"><w:r><w:rPr><w:rStyle w:val="style15"/><w:rStyle w:val="style15"/><w:b w:val="false"/><w:bCs w:val="false"/><w:color w:val="000000"/><w:sz w:val="22"/><w:szCs w:val="22"/><w:u w:val="none"/></w:rPr><w:t>http://localhost:5000/hello/yourname</w:t></w:r></w:hyperlink><w:r><w:rPr><w:rStyle w:val="style15"/><w:b w:val="false"/><w:bCs w:val="false"/><w:color w:val="000000"/><w:sz w:val="22"/><w:szCs w:val="22"/><w:u w:val="none"/></w:rPr><w:t xml:space="preserve"> (replace the “yourname” with anything you want and see what happens. Also try to hit </w:t></w:r><w:hyperlink r:id="rId11"><w:r><w:rPr><w:rStyle w:val="style15"/><w:rStyle w:val="style15"/><w:b w:val="false"/><w:bCs w:val="false"/><w:color w:val="000000"/><w:sz w:val="22"/><w:szCs w:val="22"/><w:u w:val="none"/></w:rPr><w:t>http://localhost/hello</w:t></w:r></w:hyperlink><w:r><w:rPr><w:rStyle w:val="style15"/><w:b w:val="false"/><w:bCs w:val="false"/><w:color w:val="000000"/><w:sz w:val="22"/><w:szCs w:val="22"/><w:u w:val="none"/></w:rPr><w:t xml:space="preserve"> and see the result.)</w:t></w:r></w:p><w:sectPr><w:type w:val="nextPage"/><w:pgSz w:h="16838" w:w="11906"/><w:pgMar w:bottom="1134" w:footer="0" w:gutter="0" w:header="0" w:left="1134" w:right="1134" w:top="1134"/><w:pgNumType w:fmt="decimal"/><w:formProt w:val="false"/><w:textDirection w:val="lrTb"/></w:sectPr></w:body></w:document>
 </file>
 
 <file path=word/numbering.xml><?xml version="1.0" encoding="utf-8"?>
@@ -473,10 +460,24 @@
       <w:rFonts w:cs="OpenSymbol"/>
     </w:rPr>
   </w:style>
-  <w:style w:styleId="style19" w:type="paragraph">
+  <w:style w:styleId="style19" w:type="character">
+    <w:name w:val="ListLabel 3"/>
+    <w:next w:val="style19"/>
+    <w:rPr>
+      <w:rFonts w:cs="Symbol"/>
+    </w:rPr>
+  </w:style>
+  <w:style w:styleId="style20" w:type="character">
+    <w:name w:val="ListLabel 4"/>
+    <w:next w:val="style20"/>
+    <w:rPr>
+      <w:rFonts w:cs="OpenSymbol"/>
+    </w:rPr>
+  </w:style>
+  <w:style w:styleId="style21" w:type="paragraph">
     <w:name w:val="Heading"/>
     <w:basedOn w:val="style0"/>
-    <w:next w:val="style20"/>
+    <w:next w:val="style22"/>
     <w:pPr>
       <w:keepNext/>
       <w:spacing w:after="120" w:before="240"/>
@@ -487,28 +488,28 @@
       <w:szCs w:val="28"/>
     </w:rPr>
   </w:style>
-  <w:style w:styleId="style20" w:type="paragraph">
+  <w:style w:styleId="style22" w:type="paragraph">
     <w:name w:val="Text body"/>
     <w:basedOn w:val="style0"/>
-    <w:next w:val="style20"/>
+    <w:next w:val="style22"/>
     <w:pPr>
       <w:spacing w:after="120" w:before="0"/>
     </w:pPr>
     <w:rPr/>
   </w:style>
-  <w:style w:styleId="style21" w:type="paragraph">
+  <w:style w:styleId="style23" w:type="paragraph">
     <w:name w:val="List"/>
-    <w:basedOn w:val="style20"/>
-    <w:next w:val="style21"/>
+    <w:basedOn w:val="style22"/>
+    <w:next w:val="style23"/>
     <w:pPr/>
     <w:rPr>
       <w:rFonts w:cs="Lohit Hindi"/>
     </w:rPr>
   </w:style>
-  <w:style w:styleId="style22" w:type="paragraph">
+  <w:style w:styleId="style24" w:type="paragraph">
     <w:name w:val="Caption"/>
     <w:basedOn w:val="style0"/>
-    <w:next w:val="style22"/>
+    <w:next w:val="style24"/>
     <w:pPr>
       <w:suppressLineNumbers/>
       <w:spacing w:after="120" w:before="120"/>
@@ -521,10 +522,10 @@
       <w:szCs w:val="24"/>
     </w:rPr>
   </w:style>
-  <w:style w:styleId="style23" w:type="paragraph">
+  <w:style w:styleId="style25" w:type="paragraph">
     <w:name w:val="Index"/>
     <w:basedOn w:val="style0"/>
-    <w:next w:val="style23"/>
+    <w:next w:val="style25"/>
     <w:pPr>
       <w:suppressLineNumbers/>
     </w:pPr>
@@ -532,10 +533,10 @@
       <w:rFonts w:cs="Lohit Hindi"/>
     </w:rPr>
   </w:style>
-  <w:style w:styleId="style24" w:type="paragraph">
+  <w:style w:styleId="style26" w:type="paragraph">
     <w:name w:val="Header"/>
     <w:basedOn w:val="style0"/>
-    <w:next w:val="style24"/>
+    <w:next w:val="style26"/>
     <w:pPr>
       <w:suppressLineNumbers/>
       <w:tabs>

</xml_diff>